<commit_message>
- inclusão de grocery crud para cadastros; - criação do cadastro de grupo de serviço; - definição do layout padrão do sistema; - ajustes no navegador do sistema; - ajustes no padrão de decodificação para UTF-8; - teste de crud ok para grupo de serviço;
</commit_message>
<xml_diff>
--- a/documentacao/levantamento de requisitos/solicitação de requisitos.docx
+++ b/documentacao/levantamento de requisitos/solicitação de requisitos.docx
@@ -35,12 +35,13 @@
       </w:r>
     </w:p>
     <w:p>
-      <w:r>
-        <w:rPr>
-          <w:rFonts w:cstheme="minorHAnsi"/>
-        </w:rPr>
-        <w:t xml:space="preserve">□ </w:t>
-      </w:r>
+      <w:pPr>
+        <w:pStyle w:val="PargrafodaLista"/>
+        <w:numPr>
+          <w:ilvl w:val="0"/>
+          <w:numId w:val="2"/>
+        </w:numPr>
+      </w:pPr>
       <w:r>
         <w:t>Verificar como deve ser feito o custo indireto sobre o uso de um insumo, seja por quantidade ou horas, em um serviço. Deve ser um novo insumo? Um novo serviço? Como um tributo? Um valor fixo?</w:t>
       </w:r>
@@ -50,24 +51,88 @@
         <w:pStyle w:val="Ttulo4"/>
       </w:pPr>
       <w:r>
-        <w:t>Orçamento</w:t>
+        <w:t>Aditivo</w:t>
       </w:r>
     </w:p>
     <w:p>
+      <w:pPr>
+        <w:pStyle w:val="PargrafodaLista"/>
+        <w:numPr>
+          <w:ilvl w:val="0"/>
+          <w:numId w:val="1"/>
+        </w:numPr>
+        <w:rPr>
+          <w:rFonts w:cstheme="minorHAnsi"/>
+        </w:rPr>
+      </w:pPr>
       <w:r>
         <w:rPr>
           <w:rFonts w:cstheme="minorHAnsi"/>
         </w:rPr>
-        <w:t>□</w:t>
+        <w:t xml:space="preserve">O quer seria um aditivo? </w:t>
       </w:r>
+    </w:p>
+    <w:p>
+      <w:pPr>
+        <w:pStyle w:val="PargrafodaLista"/>
+        <w:numPr>
+          <w:ilvl w:val="0"/>
+          <w:numId w:val="1"/>
+        </w:numPr>
+        <w:rPr>
+          <w:rFonts w:cstheme="minorHAnsi"/>
+        </w:rPr>
+      </w:pPr>
       <w:r>
         <w:rPr>
           <w:rFonts w:cstheme="minorHAnsi"/>
         </w:rPr>
-        <w:t xml:space="preserve"> </w:t>
+        <w:t xml:space="preserve">O que envolve um aditivo? </w:t>
+      </w:r>
+    </w:p>
+    <w:p>
+      <w:pPr>
+        <w:pStyle w:val="PargrafodaLista"/>
+        <w:numPr>
+          <w:ilvl w:val="0"/>
+          <w:numId w:val="1"/>
+        </w:numPr>
+      </w:pPr>
+      <w:r>
+        <w:rPr>
+          <w:rFonts w:cstheme="minorHAnsi"/>
+        </w:rPr>
+        <w:t xml:space="preserve">Sobre o que ele age? </w:t>
+      </w:r>
+    </w:p>
+    <w:p>
+      <w:pPr>
+        <w:pStyle w:val="PargrafodaLista"/>
+        <w:numPr>
+          <w:ilvl w:val="0"/>
+          <w:numId w:val="1"/>
+        </w:numPr>
+      </w:pPr>
+      <w:r>
+        <w:t>Q</w:t>
       </w:r>
       <w:r>
-        <w:t>Verificar como é feito um aditivo de orçamento, quando é realizado, como é realizado e o que representa para o orçamento.</w:t>
+        <w:t xml:space="preserve">uando </w:t>
+      </w:r>
+      <w:r>
+        <w:t>ocorre?</w:t>
+      </w:r>
+    </w:p>
+    <w:p>
+      <w:pPr>
+        <w:pStyle w:val="PargrafodaLista"/>
+        <w:numPr>
+          <w:ilvl w:val="0"/>
+          <w:numId w:val="1"/>
+        </w:numPr>
+      </w:pPr>
+      <w:r>
+        <w:t>O que ele afeta no orçamento?</w:t>
       </w:r>
       <w:bookmarkStart w:id="0" w:name="_GoBack"/>
       <w:bookmarkEnd w:id="0"/>
@@ -80,6 +145,189 @@
     </w:sectPr>
   </w:body>
 </w:document>
+</file>
+
+<file path=word/numbering.xml><?xml version="1.0" encoding="utf-8"?>
+<w:numbering xmlns:wpc="http://schemas.microsoft.com/office/word/2010/wordprocessingCanvas" xmlns:mc="http://schemas.openxmlformats.org/markup-compatibility/2006" xmlns:o="urn:schemas-microsoft-com:office:office" xmlns:r="http://schemas.openxmlformats.org/officeDocument/2006/relationships" xmlns:m="http://schemas.openxmlformats.org/officeDocument/2006/math" xmlns:v="urn:schemas-microsoft-com:vml" xmlns:wp14="http://schemas.microsoft.com/office/word/2010/wordprocessingDrawing" xmlns:wp="http://schemas.openxmlformats.org/drawingml/2006/wordprocessingDrawing" xmlns:w10="urn:schemas-microsoft-com:office:word" xmlns:w="http://schemas.openxmlformats.org/wordprocessingml/2006/main" xmlns:w14="http://schemas.microsoft.com/office/word/2010/wordml" xmlns:wpg="http://schemas.microsoft.com/office/word/2010/wordprocessingGroup" xmlns:wpi="http://schemas.microsoft.com/office/word/2010/wordprocessingInk" xmlns:wne="http://schemas.microsoft.com/office/word/2006/wordml" xmlns:wps="http://schemas.microsoft.com/office/word/2010/wordprocessingShape" mc:Ignorable="w14 wp14">
+  <w:abstractNum w:abstractNumId="0">
+    <w:nsid w:val="01053889"/>
+    <w:multiLevelType w:val="hybridMultilevel"/>
+    <w:tmpl w:val="233E8976"/>
+    <w:lvl w:ilvl="0" w:tplc="0416000F">
+      <w:start w:val="1"/>
+      <w:numFmt w:val="decimal"/>
+      <w:lvlText w:val="%1."/>
+      <w:lvlJc w:val="left"/>
+      <w:pPr>
+        <w:ind w:left="720" w:hanging="360"/>
+      </w:pPr>
+    </w:lvl>
+    <w:lvl w:ilvl="1" w:tplc="04160019" w:tentative="1">
+      <w:start w:val="1"/>
+      <w:numFmt w:val="lowerLetter"/>
+      <w:lvlText w:val="%2."/>
+      <w:lvlJc w:val="left"/>
+      <w:pPr>
+        <w:ind w:left="1440" w:hanging="360"/>
+      </w:pPr>
+    </w:lvl>
+    <w:lvl w:ilvl="2" w:tplc="0416001B" w:tentative="1">
+      <w:start w:val="1"/>
+      <w:numFmt w:val="lowerRoman"/>
+      <w:lvlText w:val="%3."/>
+      <w:lvlJc w:val="right"/>
+      <w:pPr>
+        <w:ind w:left="2160" w:hanging="180"/>
+      </w:pPr>
+    </w:lvl>
+    <w:lvl w:ilvl="3" w:tplc="0416000F" w:tentative="1">
+      <w:start w:val="1"/>
+      <w:numFmt w:val="decimal"/>
+      <w:lvlText w:val="%4."/>
+      <w:lvlJc w:val="left"/>
+      <w:pPr>
+        <w:ind w:left="2880" w:hanging="360"/>
+      </w:pPr>
+    </w:lvl>
+    <w:lvl w:ilvl="4" w:tplc="04160019" w:tentative="1">
+      <w:start w:val="1"/>
+      <w:numFmt w:val="lowerLetter"/>
+      <w:lvlText w:val="%5."/>
+      <w:lvlJc w:val="left"/>
+      <w:pPr>
+        <w:ind w:left="3600" w:hanging="360"/>
+      </w:pPr>
+    </w:lvl>
+    <w:lvl w:ilvl="5" w:tplc="0416001B" w:tentative="1">
+      <w:start w:val="1"/>
+      <w:numFmt w:val="lowerRoman"/>
+      <w:lvlText w:val="%6."/>
+      <w:lvlJc w:val="right"/>
+      <w:pPr>
+        <w:ind w:left="4320" w:hanging="180"/>
+      </w:pPr>
+    </w:lvl>
+    <w:lvl w:ilvl="6" w:tplc="0416000F" w:tentative="1">
+      <w:start w:val="1"/>
+      <w:numFmt w:val="decimal"/>
+      <w:lvlText w:val="%7."/>
+      <w:lvlJc w:val="left"/>
+      <w:pPr>
+        <w:ind w:left="5040" w:hanging="360"/>
+      </w:pPr>
+    </w:lvl>
+    <w:lvl w:ilvl="7" w:tplc="04160019" w:tentative="1">
+      <w:start w:val="1"/>
+      <w:numFmt w:val="lowerLetter"/>
+      <w:lvlText w:val="%8."/>
+      <w:lvlJc w:val="left"/>
+      <w:pPr>
+        <w:ind w:left="5760" w:hanging="360"/>
+      </w:pPr>
+    </w:lvl>
+    <w:lvl w:ilvl="8" w:tplc="0416001B" w:tentative="1">
+      <w:start w:val="1"/>
+      <w:numFmt w:val="lowerRoman"/>
+      <w:lvlText w:val="%9."/>
+      <w:lvlJc w:val="right"/>
+      <w:pPr>
+        <w:ind w:left="6480" w:hanging="180"/>
+      </w:pPr>
+    </w:lvl>
+  </w:abstractNum>
+  <w:abstractNum w:abstractNumId="1">
+    <w:nsid w:val="433C1B55"/>
+    <w:multiLevelType w:val="hybridMultilevel"/>
+    <w:tmpl w:val="92BEF538"/>
+    <w:lvl w:ilvl="0" w:tplc="0416000F">
+      <w:start w:val="1"/>
+      <w:numFmt w:val="decimal"/>
+      <w:lvlText w:val="%1."/>
+      <w:lvlJc w:val="left"/>
+      <w:pPr>
+        <w:ind w:left="720" w:hanging="360"/>
+      </w:pPr>
+    </w:lvl>
+    <w:lvl w:ilvl="1" w:tplc="04160019" w:tentative="1">
+      <w:start w:val="1"/>
+      <w:numFmt w:val="lowerLetter"/>
+      <w:lvlText w:val="%2."/>
+      <w:lvlJc w:val="left"/>
+      <w:pPr>
+        <w:ind w:left="1440" w:hanging="360"/>
+      </w:pPr>
+    </w:lvl>
+    <w:lvl w:ilvl="2" w:tplc="0416001B" w:tentative="1">
+      <w:start w:val="1"/>
+      <w:numFmt w:val="lowerRoman"/>
+      <w:lvlText w:val="%3."/>
+      <w:lvlJc w:val="right"/>
+      <w:pPr>
+        <w:ind w:left="2160" w:hanging="180"/>
+      </w:pPr>
+    </w:lvl>
+    <w:lvl w:ilvl="3" w:tplc="0416000F" w:tentative="1">
+      <w:start w:val="1"/>
+      <w:numFmt w:val="decimal"/>
+      <w:lvlText w:val="%4."/>
+      <w:lvlJc w:val="left"/>
+      <w:pPr>
+        <w:ind w:left="2880" w:hanging="360"/>
+      </w:pPr>
+    </w:lvl>
+    <w:lvl w:ilvl="4" w:tplc="04160019" w:tentative="1">
+      <w:start w:val="1"/>
+      <w:numFmt w:val="lowerLetter"/>
+      <w:lvlText w:val="%5."/>
+      <w:lvlJc w:val="left"/>
+      <w:pPr>
+        <w:ind w:left="3600" w:hanging="360"/>
+      </w:pPr>
+    </w:lvl>
+    <w:lvl w:ilvl="5" w:tplc="0416001B" w:tentative="1">
+      <w:start w:val="1"/>
+      <w:numFmt w:val="lowerRoman"/>
+      <w:lvlText w:val="%6."/>
+      <w:lvlJc w:val="right"/>
+      <w:pPr>
+        <w:ind w:left="4320" w:hanging="180"/>
+      </w:pPr>
+    </w:lvl>
+    <w:lvl w:ilvl="6" w:tplc="0416000F" w:tentative="1">
+      <w:start w:val="1"/>
+      <w:numFmt w:val="decimal"/>
+      <w:lvlText w:val="%7."/>
+      <w:lvlJc w:val="left"/>
+      <w:pPr>
+        <w:ind w:left="5040" w:hanging="360"/>
+      </w:pPr>
+    </w:lvl>
+    <w:lvl w:ilvl="7" w:tplc="04160019" w:tentative="1">
+      <w:start w:val="1"/>
+      <w:numFmt w:val="lowerLetter"/>
+      <w:lvlText w:val="%8."/>
+      <w:lvlJc w:val="left"/>
+      <w:pPr>
+        <w:ind w:left="5760" w:hanging="360"/>
+      </w:pPr>
+    </w:lvl>
+    <w:lvl w:ilvl="8" w:tplc="0416001B" w:tentative="1">
+      <w:start w:val="1"/>
+      <w:numFmt w:val="lowerRoman"/>
+      <w:lvlText w:val="%9."/>
+      <w:lvlJc w:val="right"/>
+      <w:pPr>
+        <w:ind w:left="6480" w:hanging="180"/>
+      </w:pPr>
+    </w:lvl>
+  </w:abstractNum>
+  <w:num w:numId="1">
+    <w:abstractNumId w:val="0"/>
+  </w:num>
+  <w:num w:numId="2">
+    <w:abstractNumId w:val="1"/>
+  </w:num>
+</w:numbering>
 </file>
 
 <file path=word/styles.xml><?xml version="1.0" encoding="utf-8"?>
@@ -420,6 +668,17 @@
       <w:color w:val="4F81BD" w:themeColor="accent1"/>
     </w:rPr>
   </w:style>
+  <w:style w:type="paragraph" w:styleId="PargrafodaLista">
+    <w:name w:val="List Paragraph"/>
+    <w:basedOn w:val="Normal"/>
+    <w:uiPriority w:val="34"/>
+    <w:qFormat/>
+    <w:rsid w:val="0047285A"/>
+    <w:pPr>
+      <w:ind w:left="720"/>
+      <w:contextualSpacing/>
+    </w:pPr>
+  </w:style>
 </w:styles>
 </file>
 
@@ -760,6 +1019,17 @@
       <w:iCs/>
       <w:color w:val="4F81BD" w:themeColor="accent1"/>
     </w:rPr>
+  </w:style>
+  <w:style w:type="paragraph" w:styleId="PargrafodaLista">
+    <w:name w:val="List Paragraph"/>
+    <w:basedOn w:val="Normal"/>
+    <w:uiPriority w:val="34"/>
+    <w:qFormat/>
+    <w:rsid w:val="0047285A"/>
+    <w:pPr>
+      <w:ind w:left="720"/>
+      <w:contextualSpacing/>
+    </w:pPr>
   </w:style>
 </w:styles>
 </file>

</xml_diff>